<commit_message>
combining visitor and composite pattern
</commit_message>
<xml_diff>
--- a/Overview patterns.docx
+++ b/Overview patterns.docx
@@ -235,16 +235,32 @@
       <w:r>
         <w:t xml:space="preserve"> </w:t>
       </w:r>
+      <w:r>
+        <w:t>Intrinsic Information</w:t>
+      </w:r>
+    </w:p>
+    <w:p>
+      <w:r>
+        <w:tab/>
+        <w:t>+ Extrinsic Information</w:t>
+      </w:r>
+    </w:p>
+    <w:p/>
+    <w:p>
+      <w:r>
+        <w:lastRenderedPageBreak/>
+        <w:t>-Visitor</w:t>
+      </w:r>
+    </w:p>
+    <w:p>
+      <w:r>
+        <w:tab/>
+        <w:t>+ combine with C</w:t>
+      </w:r>
       <w:bookmarkStart w:id="0" w:name="_GoBack"/>
       <w:bookmarkEnd w:id="0"/>
       <w:r>
-        <w:t>Intrinsic Information</w:t>
-      </w:r>
-    </w:p>
-    <w:p>
-      <w:r>
-        <w:tab/>
-        <w:t>+ Extrinsic Information</w:t>
+        <w:t>omposite</w:t>
       </w:r>
     </w:p>
     <w:sectPr>

</xml_diff>